<commit_message>
Modificacion de redaccion de algunas documentos
</commit_message>
<xml_diff>
--- a/02.Implementación de proyecto/Segundo Sprint/SGySHT_RevisionSegundoSprint_v01.docx
+++ b/02.Implementación de proyecto/Segundo Sprint/SGySHT_RevisionSegundoSprint_v01.docx
@@ -1,10 +1,10 @@
 
 <file path=word/document.xml><?xml version="1.0" encoding="utf-8"?>
-<w:document xmlns:wpc="http://schemas.microsoft.com/office/word/2010/wordprocessingCanvas" xmlns:mc="http://schemas.openxmlformats.org/markup-compatibility/2006" xmlns:o="urn:schemas-microsoft-com:office:office" xmlns:r="http://schemas.openxmlformats.org/officeDocument/2006/relationships" xmlns:m="http://schemas.openxmlformats.org/officeDocument/2006/math" xmlns:v="urn:schemas-microsoft-com:vml" xmlns:wp14="http://schemas.microsoft.com/office/word/2010/wordprocessingDrawing" xmlns:wp="http://schemas.openxmlformats.org/drawingml/2006/wordprocessingDrawing" xmlns:w10="urn:schemas-microsoft-com:office:word" xmlns:w="http://schemas.openxmlformats.org/wordprocessingml/2006/main" xmlns:w14="http://schemas.microsoft.com/office/word/2010/wordml" xmlns:w15="http://schemas.microsoft.com/office/word/2012/wordml" xmlns:wpg="http://schemas.microsoft.com/office/word/2010/wordprocessingGroup" xmlns:wpi="http://schemas.microsoft.com/office/word/2010/wordprocessingInk" xmlns:wne="http://schemas.microsoft.com/office/word/2006/wordml" xmlns:wps="http://schemas.microsoft.com/office/word/2010/wordprocessingShape" mc:Ignorable="w14 w15 wp14">
+<w:document xmlns:wpc="http://schemas.microsoft.com/office/word/2010/wordprocessingCanvas" xmlns:cx="http://schemas.microsoft.com/office/drawing/2014/chartex" xmlns:mc="http://schemas.openxmlformats.org/markup-compatibility/2006" xmlns:o="urn:schemas-microsoft-com:office:office" xmlns:r="http://schemas.openxmlformats.org/officeDocument/2006/relationships" xmlns:m="http://schemas.openxmlformats.org/officeDocument/2006/math" xmlns:v="urn:schemas-microsoft-com:vml" xmlns:wp14="http://schemas.microsoft.com/office/word/2010/wordprocessingDrawing" xmlns:wp="http://schemas.openxmlformats.org/drawingml/2006/wordprocessingDrawing" xmlns:w10="urn:schemas-microsoft-com:office:word" xmlns:w="http://schemas.openxmlformats.org/wordprocessingml/2006/main" xmlns:w14="http://schemas.microsoft.com/office/word/2010/wordml" xmlns:w15="http://schemas.microsoft.com/office/word/2012/wordml" xmlns:w16se="http://schemas.microsoft.com/office/word/2015/wordml/symex" xmlns:wpg="http://schemas.microsoft.com/office/word/2010/wordprocessingGroup" xmlns:wpi="http://schemas.microsoft.com/office/word/2010/wordprocessingInk" xmlns:wne="http://schemas.microsoft.com/office/word/2006/wordml" xmlns:wps="http://schemas.microsoft.com/office/word/2010/wordprocessingShape" mc:Ignorable="w14 w15 w16se wp14">
   <w:body>
     <w:p>
       <w:pPr>
-        <w:pStyle w:val="Puesto"/>
+        <w:pStyle w:val="Ttulo"/>
         <w:rPr>
           <w:rFonts w:ascii="Arial" w:hAnsi="Arial" w:cs="Arial"/>
           <w:lang w:eastAsia="es-MX"/>
@@ -14,7 +14,7 @@
         <w:rPr>
           <w:rFonts w:ascii="Arial" w:hAnsi="Arial" w:cs="Arial"/>
           <w:noProof/>
-          <w:lang w:val="en-US"/>
+          <w:lang w:eastAsia="es-MX"/>
         </w:rPr>
         <w:drawing>
           <wp:anchor distT="0" distB="0" distL="114300" distR="114300" simplePos="0" relativeHeight="251659264" behindDoc="0" locked="0" layoutInCell="1" allowOverlap="1" wp14:anchorId="7DE77116" wp14:editId="0FACDE28">
@@ -82,7 +82,7 @@
     </w:p>
     <w:p>
       <w:pPr>
-        <w:pStyle w:val="Puesto"/>
+        <w:pStyle w:val="Ttulo"/>
         <w:jc w:val="center"/>
         <w:rPr>
           <w:rFonts w:ascii="Arial" w:hAnsi="Arial" w:cs="Arial"/>
@@ -284,8 +284,6 @@
               </w:rPr>
               <w:t>CECyTE</w:t>
             </w:r>
-            <w:bookmarkStart w:id="1" w:name="_GoBack"/>
-            <w:bookmarkEnd w:id="1"/>
           </w:p>
         </w:tc>
       </w:tr>
@@ -497,21 +495,8 @@
                 <w:szCs w:val="20"/>
                 <w:lang w:val="es-AR"/>
               </w:rPr>
-              <w:t xml:space="preserve"> , Alejandra Zamora </w:t>
-            </w:r>
-            <w:proofErr w:type="spellStart"/>
-            <w:r>
-              <w:rPr>
-                <w:rFonts w:ascii="Arial" w:eastAsia="Times New Roman" w:hAnsi="Arial" w:cs="Arial"/>
-                <w:bCs/>
-                <w:color w:val="000000"/>
-                <w:sz w:val="20"/>
-                <w:szCs w:val="20"/>
-                <w:lang w:val="es-AR"/>
-              </w:rPr>
-              <w:t>Gutierrez</w:t>
-            </w:r>
-            <w:proofErr w:type="spellEnd"/>
+              <w:t xml:space="preserve"> , Alejandra Zamora Gutierrez</w:t>
+            </w:r>
           </w:p>
         </w:tc>
       </w:tr>
@@ -541,7 +526,7 @@
           <w:lang w:val="es-AR"/>
         </w:rPr>
       </w:pPr>
-      <w:bookmarkStart w:id="2" w:name="_Toc491326187"/>
+      <w:bookmarkStart w:id="1" w:name="_Toc491326187"/>
       <w:r>
         <w:rPr>
           <w:rFonts w:ascii="Arial" w:eastAsia="Times New Roman" w:hAnsi="Arial" w:cs="Arial"/>
@@ -549,7 +534,7 @@
         </w:rPr>
         <w:t>Temas tratados</w:t>
       </w:r>
-      <w:bookmarkEnd w:id="2"/>
+      <w:bookmarkEnd w:id="1"/>
     </w:p>
     <w:tbl>
       <w:tblPr>
@@ -559,8 +544,8 @@
       </w:tblPr>
       <w:tblGrid>
         <w:gridCol w:w="328"/>
-        <w:gridCol w:w="1714"/>
-        <w:gridCol w:w="6786"/>
+        <w:gridCol w:w="1691"/>
+        <w:gridCol w:w="6809"/>
       </w:tblGrid>
       <w:tr>
         <w:tc>
@@ -969,7 +954,7 @@
                 <w:szCs w:val="20"/>
                 <w:lang w:val="es-AR"/>
               </w:rPr>
-              <w:t xml:space="preserve">s </w:t>
+              <w:t xml:space="preserve">s están en el lado incorrecto, logotipo </w:t>
             </w:r>
             <w:proofErr w:type="spellStart"/>
             <w:r>
@@ -981,7 +966,7 @@
                 <w:szCs w:val="20"/>
                 <w:lang w:val="es-AR"/>
               </w:rPr>
-              <w:t>alrevez</w:t>
+              <w:t>seduzac</w:t>
             </w:r>
             <w:proofErr w:type="spellEnd"/>
             <w:r>
@@ -993,7 +978,51 @@
                 <w:szCs w:val="20"/>
                 <w:lang w:val="es-AR"/>
               </w:rPr>
-              <w:t xml:space="preserve"> lado derecho </w:t>
+              <w:t xml:space="preserve"> </w:t>
+            </w:r>
+            <w:r>
+              <w:rPr>
+                <w:rFonts w:ascii="Arial" w:eastAsia="Times New Roman" w:hAnsi="Arial" w:cs="Arial"/>
+                <w:bCs/>
+                <w:color w:val="000000"/>
+                <w:sz w:val="20"/>
+                <w:szCs w:val="20"/>
+                <w:lang w:val="es-AR"/>
+              </w:rPr>
+              <w:t>lado derecho</w:t>
+            </w:r>
+            <w:r>
+              <w:rPr>
+                <w:rFonts w:ascii="Arial" w:eastAsia="Times New Roman" w:hAnsi="Arial" w:cs="Arial"/>
+                <w:bCs/>
+                <w:color w:val="000000"/>
+                <w:sz w:val="20"/>
+                <w:szCs w:val="20"/>
+                <w:lang w:val="es-AR"/>
+              </w:rPr>
+              <w:t xml:space="preserve"> y</w:t>
+            </w:r>
+            <w:r>
+              <w:rPr>
+                <w:rFonts w:ascii="Arial" w:eastAsia="Times New Roman" w:hAnsi="Arial" w:cs="Arial"/>
+                <w:bCs/>
+                <w:color w:val="000000"/>
+                <w:sz w:val="20"/>
+                <w:szCs w:val="20"/>
+                <w:lang w:val="es-AR"/>
+              </w:rPr>
+              <w:t xml:space="preserve"> </w:t>
+            </w:r>
+            <w:r>
+              <w:rPr>
+                <w:rFonts w:ascii="Arial" w:eastAsia="Times New Roman" w:hAnsi="Arial" w:cs="Arial"/>
+                <w:bCs/>
+                <w:color w:val="000000"/>
+                <w:sz w:val="20"/>
+                <w:szCs w:val="20"/>
+                <w:lang w:val="es-AR"/>
+              </w:rPr>
+              <w:t xml:space="preserve">logotipo </w:t>
             </w:r>
             <w:proofErr w:type="spellStart"/>
             <w:r>
@@ -1005,7 +1034,7 @@
                 <w:szCs w:val="20"/>
                 <w:lang w:val="es-AR"/>
               </w:rPr>
-              <w:t>seduzac</w:t>
+              <w:t>cecyte</w:t>
             </w:r>
             <w:proofErr w:type="spellEnd"/>
             <w:r>
@@ -1017,21 +1046,19 @@
                 <w:szCs w:val="20"/>
                 <w:lang w:val="es-AR"/>
               </w:rPr>
-              <w:t xml:space="preserve"> lado izquierdo </w:t>
-            </w:r>
-            <w:proofErr w:type="spellStart"/>
-            <w:r>
-              <w:rPr>
-                <w:rFonts w:ascii="Arial" w:eastAsia="Times New Roman" w:hAnsi="Arial" w:cs="Arial"/>
-                <w:bCs/>
-                <w:color w:val="000000"/>
-                <w:sz w:val="20"/>
-                <w:szCs w:val="20"/>
-                <w:lang w:val="es-AR"/>
-              </w:rPr>
-              <w:t>cecyte</w:t>
-            </w:r>
-            <w:proofErr w:type="spellEnd"/>
+              <w:t xml:space="preserve"> </w:t>
+            </w:r>
+            <w:r>
+              <w:rPr>
+                <w:rFonts w:ascii="Arial" w:eastAsia="Times New Roman" w:hAnsi="Arial" w:cs="Arial"/>
+                <w:bCs/>
+                <w:color w:val="000000"/>
+                <w:sz w:val="20"/>
+                <w:szCs w:val="20"/>
+                <w:lang w:val="es-AR"/>
+              </w:rPr>
+              <w:t>lado izquierdo</w:t>
+            </w:r>
             <w:r>
               <w:rPr>
                 <w:rFonts w:ascii="Arial" w:eastAsia="Times New Roman" w:hAnsi="Arial" w:cs="Arial"/>
@@ -1173,18 +1200,18 @@
                 <w:szCs w:val="20"/>
                 <w:lang w:val="es-AR"/>
               </w:rPr>
-              <w:t xml:space="preserve"> el encabezado del pdf no tiene el mismo alto que los anteriores y los </w:t>
-            </w:r>
-            <w:r>
-              <w:rPr>
-                <w:rFonts w:ascii="Arial" w:eastAsia="Times New Roman" w:hAnsi="Arial" w:cs="Arial"/>
-                <w:bCs/>
-                <w:color w:val="000000"/>
-                <w:sz w:val="20"/>
-                <w:szCs w:val="20"/>
-                <w:lang w:val="es-AR"/>
-              </w:rPr>
-              <w:t xml:space="preserve">logotipos están posicionados </w:t>
+              <w:t xml:space="preserve"> el encabezado del pdf no tiene el mismo alto que los anteriores y </w:t>
+            </w:r>
+            <w:r>
+              <w:rPr>
+                <w:rFonts w:ascii="Arial" w:eastAsia="Times New Roman" w:hAnsi="Arial" w:cs="Arial"/>
+                <w:bCs/>
+                <w:color w:val="000000"/>
+                <w:sz w:val="20"/>
+                <w:szCs w:val="20"/>
+                <w:lang w:val="es-AR"/>
+              </w:rPr>
+              <w:t xml:space="preserve">los logotipos están posicionados están en el lado incorrecto, logotipo </w:t>
             </w:r>
             <w:proofErr w:type="spellStart"/>
             <w:r>
@@ -1196,7 +1223,7 @@
                 <w:szCs w:val="20"/>
                 <w:lang w:val="es-AR"/>
               </w:rPr>
-              <w:t>alrevez</w:t>
+              <w:t>seduzac</w:t>
             </w:r>
             <w:proofErr w:type="spellEnd"/>
             <w:r>
@@ -1208,7 +1235,7 @@
                 <w:szCs w:val="20"/>
                 <w:lang w:val="es-AR"/>
               </w:rPr>
-              <w:t xml:space="preserve"> lado derecho </w:t>
+              <w:t xml:space="preserve"> lado derecho y logotipo </w:t>
             </w:r>
             <w:proofErr w:type="spellStart"/>
             <w:r>
@@ -1220,7 +1247,7 @@
                 <w:szCs w:val="20"/>
                 <w:lang w:val="es-AR"/>
               </w:rPr>
-              <w:t>seduzac</w:t>
+              <w:t>cecyte</w:t>
             </w:r>
             <w:proofErr w:type="spellEnd"/>
             <w:r>
@@ -1232,21 +1259,10 @@
                 <w:szCs w:val="20"/>
                 <w:lang w:val="es-AR"/>
               </w:rPr>
-              <w:t xml:space="preserve"> lado izquierdo </w:t>
-            </w:r>
-            <w:proofErr w:type="spellStart"/>
-            <w:r>
-              <w:rPr>
-                <w:rFonts w:ascii="Arial" w:eastAsia="Times New Roman" w:hAnsi="Arial" w:cs="Arial"/>
-                <w:bCs/>
-                <w:color w:val="000000"/>
-                <w:sz w:val="20"/>
-                <w:szCs w:val="20"/>
-                <w:lang w:val="es-AR"/>
-              </w:rPr>
-              <w:t>cecyte</w:t>
-            </w:r>
-            <w:proofErr w:type="spellEnd"/>
+              <w:t xml:space="preserve"> lado izquierdo</w:t>
+            </w:r>
+            <w:bookmarkStart w:id="2" w:name="_GoBack"/>
+            <w:bookmarkEnd w:id="2"/>
             <w:r>
               <w:rPr>
                 <w:rFonts w:ascii="Arial" w:eastAsia="Times New Roman" w:hAnsi="Arial" w:cs="Arial"/>
@@ -1440,19 +1456,11 @@
               </w:rPr>
               <w:t xml:space="preserve"> </w:t>
             </w:r>
-            <w:proofErr w:type="spellStart"/>
-            <w:r>
-              <w:rPr>
-                <w:b/>
-              </w:rPr>
-              <w:t>Login</w:t>
-            </w:r>
-            <w:proofErr w:type="spellEnd"/>
-            <w:r>
-              <w:rPr>
-                <w:b/>
-              </w:rPr>
-              <w:t xml:space="preserve"> o </w:t>
+            <w:r>
+              <w:rPr>
+                <w:b/>
+              </w:rPr>
+              <w:t xml:space="preserve">Login o </w:t>
             </w:r>
             <w:proofErr w:type="spellStart"/>
             <w:r>
@@ -2228,16 +2236,8 @@
               <w:rPr>
                 <w:rFonts w:ascii="Arial" w:hAnsi="Arial" w:cs="Arial"/>
               </w:rPr>
-              <w:t xml:space="preserve">Alejandra Zamora </w:t>
-            </w:r>
-            <w:proofErr w:type="spellStart"/>
-            <w:r>
-              <w:rPr>
-                <w:rFonts w:ascii="Arial" w:hAnsi="Arial" w:cs="Arial"/>
-              </w:rPr>
-              <w:t>Gutierrez</w:t>
-            </w:r>
-            <w:proofErr w:type="spellEnd"/>
+              <w:t>Alejandra Zamora Gutierrez</w:t>
+            </w:r>
           </w:p>
         </w:tc>
         <w:tc>
@@ -2452,7 +2452,7 @@
 </file>
 
 <file path=word/endnotes.xml><?xml version="1.0" encoding="utf-8"?>
-<w:endnotes xmlns:wpc="http://schemas.microsoft.com/office/word/2010/wordprocessingCanvas" xmlns:mc="http://schemas.openxmlformats.org/markup-compatibility/2006" xmlns:o="urn:schemas-microsoft-com:office:office" xmlns:r="http://schemas.openxmlformats.org/officeDocument/2006/relationships" xmlns:m="http://schemas.openxmlformats.org/officeDocument/2006/math" xmlns:v="urn:schemas-microsoft-com:vml" xmlns:wp14="http://schemas.microsoft.com/office/word/2010/wordprocessingDrawing" xmlns:wp="http://schemas.openxmlformats.org/drawingml/2006/wordprocessingDrawing" xmlns:w10="urn:schemas-microsoft-com:office:word" xmlns:w="http://schemas.openxmlformats.org/wordprocessingml/2006/main" xmlns:w14="http://schemas.microsoft.com/office/word/2010/wordml" xmlns:w15="http://schemas.microsoft.com/office/word/2012/wordml" xmlns:wpg="http://schemas.microsoft.com/office/word/2010/wordprocessingGroup" xmlns:wpi="http://schemas.microsoft.com/office/word/2010/wordprocessingInk" xmlns:wne="http://schemas.microsoft.com/office/word/2006/wordml" xmlns:wps="http://schemas.microsoft.com/office/word/2010/wordprocessingShape" mc:Ignorable="w14 w15 wp14">
+<w:endnotes xmlns:wpc="http://schemas.microsoft.com/office/word/2010/wordprocessingCanvas" xmlns:cx="http://schemas.microsoft.com/office/drawing/2014/chartex" xmlns:mc="http://schemas.openxmlformats.org/markup-compatibility/2006" xmlns:o="urn:schemas-microsoft-com:office:office" xmlns:r="http://schemas.openxmlformats.org/officeDocument/2006/relationships" xmlns:m="http://schemas.openxmlformats.org/officeDocument/2006/math" xmlns:v="urn:schemas-microsoft-com:vml" xmlns:wp14="http://schemas.microsoft.com/office/word/2010/wordprocessingDrawing" xmlns:wp="http://schemas.openxmlformats.org/drawingml/2006/wordprocessingDrawing" xmlns:w10="urn:schemas-microsoft-com:office:word" xmlns:w="http://schemas.openxmlformats.org/wordprocessingml/2006/main" xmlns:w14="http://schemas.microsoft.com/office/word/2010/wordml" xmlns:w15="http://schemas.microsoft.com/office/word/2012/wordml" xmlns:w16se="http://schemas.microsoft.com/office/word/2015/wordml/symex" xmlns:wpg="http://schemas.microsoft.com/office/word/2010/wordprocessingGroup" xmlns:wpi="http://schemas.microsoft.com/office/word/2010/wordprocessingInk" xmlns:wne="http://schemas.microsoft.com/office/word/2006/wordml" xmlns:wps="http://schemas.microsoft.com/office/word/2010/wordprocessingShape" mc:Ignorable="w14 w15 w16se wp14">
   <w:endnote w:type="separator" w:id="-1">
     <w:p>
       <w:pPr>
@@ -2477,7 +2477,7 @@
 </file>
 
 <file path=word/footnotes.xml><?xml version="1.0" encoding="utf-8"?>
-<w:footnotes xmlns:wpc="http://schemas.microsoft.com/office/word/2010/wordprocessingCanvas" xmlns:mc="http://schemas.openxmlformats.org/markup-compatibility/2006" xmlns:o="urn:schemas-microsoft-com:office:office" xmlns:r="http://schemas.openxmlformats.org/officeDocument/2006/relationships" xmlns:m="http://schemas.openxmlformats.org/officeDocument/2006/math" xmlns:v="urn:schemas-microsoft-com:vml" xmlns:wp14="http://schemas.microsoft.com/office/word/2010/wordprocessingDrawing" xmlns:wp="http://schemas.openxmlformats.org/drawingml/2006/wordprocessingDrawing" xmlns:w10="urn:schemas-microsoft-com:office:word" xmlns:w="http://schemas.openxmlformats.org/wordprocessingml/2006/main" xmlns:w14="http://schemas.microsoft.com/office/word/2010/wordml" xmlns:w15="http://schemas.microsoft.com/office/word/2012/wordml" xmlns:wpg="http://schemas.microsoft.com/office/word/2010/wordprocessingGroup" xmlns:wpi="http://schemas.microsoft.com/office/word/2010/wordprocessingInk" xmlns:wne="http://schemas.microsoft.com/office/word/2006/wordml" xmlns:wps="http://schemas.microsoft.com/office/word/2010/wordprocessingShape" mc:Ignorable="w14 w15 wp14">
+<w:footnotes xmlns:wpc="http://schemas.microsoft.com/office/word/2010/wordprocessingCanvas" xmlns:cx="http://schemas.microsoft.com/office/drawing/2014/chartex" xmlns:mc="http://schemas.openxmlformats.org/markup-compatibility/2006" xmlns:o="urn:schemas-microsoft-com:office:office" xmlns:r="http://schemas.openxmlformats.org/officeDocument/2006/relationships" xmlns:m="http://schemas.openxmlformats.org/officeDocument/2006/math" xmlns:v="urn:schemas-microsoft-com:vml" xmlns:wp14="http://schemas.microsoft.com/office/word/2010/wordprocessingDrawing" xmlns:wp="http://schemas.openxmlformats.org/drawingml/2006/wordprocessingDrawing" xmlns:w10="urn:schemas-microsoft-com:office:word" xmlns:w="http://schemas.openxmlformats.org/wordprocessingml/2006/main" xmlns:w14="http://schemas.microsoft.com/office/word/2010/wordml" xmlns:w15="http://schemas.microsoft.com/office/word/2012/wordml" xmlns:w16se="http://schemas.microsoft.com/office/word/2015/wordml/symex" xmlns:wpg="http://schemas.microsoft.com/office/word/2010/wordprocessingGroup" xmlns:wpi="http://schemas.microsoft.com/office/word/2010/wordprocessingInk" xmlns:wne="http://schemas.microsoft.com/office/word/2006/wordml" xmlns:wps="http://schemas.microsoft.com/office/word/2010/wordprocessingShape" mc:Ignorable="w14 w15 w16se wp14">
   <w:footnote w:type="separator" w:id="-1">
     <w:p>
       <w:pPr>
@@ -2502,7 +2502,7 @@
 </file>
 
 <file path=word/header1.xml><?xml version="1.0" encoding="utf-8"?>
-<w:hdr xmlns:wpc="http://schemas.microsoft.com/office/word/2010/wordprocessingCanvas" xmlns:mc="http://schemas.openxmlformats.org/markup-compatibility/2006" xmlns:o="urn:schemas-microsoft-com:office:office" xmlns:r="http://schemas.openxmlformats.org/officeDocument/2006/relationships" xmlns:m="http://schemas.openxmlformats.org/officeDocument/2006/math" xmlns:v="urn:schemas-microsoft-com:vml" xmlns:wp14="http://schemas.microsoft.com/office/word/2010/wordprocessingDrawing" xmlns:wp="http://schemas.openxmlformats.org/drawingml/2006/wordprocessingDrawing" xmlns:w10="urn:schemas-microsoft-com:office:word" xmlns:w="http://schemas.openxmlformats.org/wordprocessingml/2006/main" xmlns:w14="http://schemas.microsoft.com/office/word/2010/wordml" xmlns:w15="http://schemas.microsoft.com/office/word/2012/wordml" xmlns:wpg="http://schemas.microsoft.com/office/word/2010/wordprocessingGroup" xmlns:wpi="http://schemas.microsoft.com/office/word/2010/wordprocessingInk" xmlns:wne="http://schemas.microsoft.com/office/word/2006/wordml" xmlns:wps="http://schemas.microsoft.com/office/word/2010/wordprocessingShape" mc:Ignorable="w14 w15 wp14">
+<w:hdr xmlns:wpc="http://schemas.microsoft.com/office/word/2010/wordprocessingCanvas" xmlns:cx="http://schemas.microsoft.com/office/drawing/2014/chartex" xmlns:mc="http://schemas.openxmlformats.org/markup-compatibility/2006" xmlns:o="urn:schemas-microsoft-com:office:office" xmlns:r="http://schemas.openxmlformats.org/officeDocument/2006/relationships" xmlns:m="http://schemas.openxmlformats.org/officeDocument/2006/math" xmlns:v="urn:schemas-microsoft-com:vml" xmlns:wp14="http://schemas.microsoft.com/office/word/2010/wordprocessingDrawing" xmlns:wp="http://schemas.openxmlformats.org/drawingml/2006/wordprocessingDrawing" xmlns:w10="urn:schemas-microsoft-com:office:word" xmlns:w="http://schemas.openxmlformats.org/wordprocessingml/2006/main" xmlns:w14="http://schemas.microsoft.com/office/word/2010/wordml" xmlns:w15="http://schemas.microsoft.com/office/word/2012/wordml" xmlns:w16se="http://schemas.microsoft.com/office/word/2015/wordml/symex" xmlns:wpg="http://schemas.microsoft.com/office/word/2010/wordprocessingGroup" xmlns:wpi="http://schemas.microsoft.com/office/word/2010/wordprocessingInk" xmlns:wne="http://schemas.microsoft.com/office/word/2006/wordml" xmlns:wps="http://schemas.microsoft.com/office/word/2010/wordprocessingShape" mc:Ignorable="w14 w15 w16se wp14">
   <w:p>
     <w:pPr>
       <w:pStyle w:val="Encabezado"/>
@@ -2510,7 +2510,7 @@
     <w:r>
       <w:rPr>
         <w:noProof/>
-        <w:lang w:val="en-US"/>
+        <w:lang w:eastAsia="es-MX"/>
       </w:rPr>
       <w:drawing>
         <wp:anchor distT="0" distB="0" distL="114300" distR="114300" simplePos="0" relativeHeight="251661312" behindDoc="0" locked="0" layoutInCell="1" allowOverlap="1" wp14:anchorId="068548CA" wp14:editId="42461BD7">
@@ -2606,7 +2606,7 @@
       <w:rPr>
         <w:noProof/>
       </w:rPr>
-      <w:t>2</w:t>
+      <w:t>1</w:t>
     </w:r>
     <w:r>
       <w:fldChar w:fldCharType="end"/>
@@ -2660,7 +2660,7 @@
 </file>
 
 <file path=word/numbering.xml><?xml version="1.0" encoding="utf-8"?>
-<w:numbering xmlns:wpc="http://schemas.microsoft.com/office/word/2010/wordprocessingCanvas" xmlns:mc="http://schemas.openxmlformats.org/markup-compatibility/2006" xmlns:o="urn:schemas-microsoft-com:office:office" xmlns:r="http://schemas.openxmlformats.org/officeDocument/2006/relationships" xmlns:m="http://schemas.openxmlformats.org/officeDocument/2006/math" xmlns:v="urn:schemas-microsoft-com:vml" xmlns:wp14="http://schemas.microsoft.com/office/word/2010/wordprocessingDrawing" xmlns:wp="http://schemas.openxmlformats.org/drawingml/2006/wordprocessingDrawing" xmlns:w10="urn:schemas-microsoft-com:office:word" xmlns:w="http://schemas.openxmlformats.org/wordprocessingml/2006/main" xmlns:w14="http://schemas.microsoft.com/office/word/2010/wordml" xmlns:w15="http://schemas.microsoft.com/office/word/2012/wordml" xmlns:wpg="http://schemas.microsoft.com/office/word/2010/wordprocessingGroup" xmlns:wpi="http://schemas.microsoft.com/office/word/2010/wordprocessingInk" xmlns:wne="http://schemas.microsoft.com/office/word/2006/wordml" xmlns:wps="http://schemas.microsoft.com/office/word/2010/wordprocessingShape" mc:Ignorable="w14 w15 wp14">
+<w:numbering xmlns:wpc="http://schemas.microsoft.com/office/word/2010/wordprocessingCanvas" xmlns:cx="http://schemas.microsoft.com/office/drawing/2014/chartex" xmlns:mc="http://schemas.openxmlformats.org/markup-compatibility/2006" xmlns:o="urn:schemas-microsoft-com:office:office" xmlns:r="http://schemas.openxmlformats.org/officeDocument/2006/relationships" xmlns:m="http://schemas.openxmlformats.org/officeDocument/2006/math" xmlns:v="urn:schemas-microsoft-com:vml" xmlns:wp14="http://schemas.microsoft.com/office/word/2010/wordprocessingDrawing" xmlns:wp="http://schemas.openxmlformats.org/drawingml/2006/wordprocessingDrawing" xmlns:w10="urn:schemas-microsoft-com:office:word" xmlns:w="http://schemas.openxmlformats.org/wordprocessingml/2006/main" xmlns:w14="http://schemas.microsoft.com/office/word/2010/wordml" xmlns:w15="http://schemas.microsoft.com/office/word/2012/wordml" xmlns:w16se="http://schemas.microsoft.com/office/word/2015/wordml/symex" xmlns:wpg="http://schemas.microsoft.com/office/word/2010/wordprocessingGroup" xmlns:wpi="http://schemas.microsoft.com/office/word/2010/wordprocessingInk" xmlns:wne="http://schemas.microsoft.com/office/word/2006/wordml" xmlns:wps="http://schemas.microsoft.com/office/word/2010/wordprocessingShape" mc:Ignorable="w14 w15 w16se wp14">
   <w:abstractNum w:abstractNumId="0" w15:restartNumberingAfterBreak="0">
     <w:nsid w:val="0DF2203E"/>
     <w:multiLevelType w:val="hybridMultilevel"/>
@@ -3890,7 +3890,7 @@
 </file>
 
 <file path=word/styles.xml><?xml version="1.0" encoding="utf-8"?>
-<w:styles xmlns:mc="http://schemas.openxmlformats.org/markup-compatibility/2006" xmlns:r="http://schemas.openxmlformats.org/officeDocument/2006/relationships" xmlns:w="http://schemas.openxmlformats.org/wordprocessingml/2006/main" xmlns:w14="http://schemas.microsoft.com/office/word/2010/wordml" xmlns:w15="http://schemas.microsoft.com/office/word/2012/wordml" mc:Ignorable="w14 w15">
+<w:styles xmlns:mc="http://schemas.openxmlformats.org/markup-compatibility/2006" xmlns:r="http://schemas.openxmlformats.org/officeDocument/2006/relationships" xmlns:w="http://schemas.openxmlformats.org/wordprocessingml/2006/main" xmlns:w14="http://schemas.microsoft.com/office/word/2010/wordml" xmlns:w15="http://schemas.microsoft.com/office/word/2012/wordml" xmlns:w16se="http://schemas.microsoft.com/office/word/2015/wordml/symex" mc:Ignorable="w14 w15 w16se">
   <w:docDefaults>
     <w:rPrDefault>
       <w:rPr>
@@ -4499,11 +4499,11 @@
       <w:szCs w:val="32"/>
     </w:rPr>
   </w:style>
-  <w:style w:type="paragraph" w:styleId="Puesto">
+  <w:style w:type="paragraph" w:styleId="Ttulo">
     <w:name w:val="Title"/>
     <w:basedOn w:val="Normal"/>
     <w:next w:val="Normal"/>
-    <w:link w:val="PuestoCar"/>
+    <w:link w:val="TtuloCar"/>
     <w:uiPriority w:val="10"/>
     <w:qFormat/>
     <w:rsid w:val="006B19D4"/>
@@ -4519,10 +4519,10 @@
       <w:szCs w:val="56"/>
     </w:rPr>
   </w:style>
-  <w:style w:type="character" w:customStyle="1" w:styleId="PuestoCar">
-    <w:name w:val="Puesto Car"/>
+  <w:style w:type="character" w:customStyle="1" w:styleId="TtuloCar">
+    <w:name w:val="Título Car"/>
     <w:basedOn w:val="Fuentedeprrafopredeter"/>
-    <w:link w:val="Puesto"/>
+    <w:link w:val="Ttulo"/>
     <w:uiPriority w:val="10"/>
     <w:rsid w:val="006B19D4"/>
     <w:rPr>
@@ -4589,7 +4589,7 @@
       <w:szCs w:val="24"/>
     </w:rPr>
   </w:style>
-  <w:style w:type="paragraph" w:styleId="TtulodeTDC">
+  <w:style w:type="paragraph" w:styleId="TtuloTDC">
     <w:name w:val="TOC Heading"/>
     <w:basedOn w:val="Ttulo1"/>
     <w:next w:val="Normal"/>
@@ -5139,7 +5139,7 @@
 </file>
 
 <file path=customXml/itemProps1.xml><?xml version="1.0" encoding="utf-8"?>
-<ds:datastoreItem xmlns:ds="http://schemas.openxmlformats.org/officeDocument/2006/customXml" ds:itemID="{8AF1E414-3EF0-4225-AC81-FEE354D1552E}">
+<ds:datastoreItem xmlns:ds="http://schemas.openxmlformats.org/officeDocument/2006/customXml" ds:itemID="{F995F03B-E8DC-402E-9D7F-F662828E8BD6}">
   <ds:schemaRefs>
     <ds:schemaRef ds:uri="http://schemas.openxmlformats.org/officeDocument/2006/bibliography"/>
   </ds:schemaRefs>

</xml_diff>